<commit_message>
puse mixin con parametro
</commit_message>
<xml_diff>
--- a/cambios seo.docx
+++ b/cambios seo.docx
@@ -29,21 +29,8 @@
           <w:szCs w:val="22"/>
           <w:u w:val="single"/>
         </w:rPr>
-        <w:t xml:space="preserve">los 5 archivos </w:t>
-      </w:r>
-      <w:proofErr w:type="spellStart"/>
-      <w:r>
-        <w:rPr>
-          <w:rFonts w:asciiTheme="minorHAnsi" w:hAnsiTheme="minorHAnsi" w:cstheme="minorHAnsi"/>
-          <w:b/>
-          <w:color w:val="000000"/>
-          <w:sz w:val="22"/>
-          <w:szCs w:val="22"/>
-          <w:u w:val="single"/>
-        </w:rPr>
-        <w:t>html</w:t>
-      </w:r>
-      <w:proofErr w:type="spellEnd"/>
+        <w:t>los 5 archivos html</w:t>
+      </w:r>
       <w:r>
         <w:rPr>
           <w:rFonts w:asciiTheme="minorHAnsi" w:hAnsiTheme="minorHAnsi" w:cstheme="minorHAnsi"/>
@@ -89,105 +76,7 @@
           <w:sz w:val="22"/>
           <w:szCs w:val="22"/>
         </w:rPr>
-        <w:t xml:space="preserve">: mediante la etiqueta meta </w:t>
-      </w:r>
-      <w:proofErr w:type="spellStart"/>
-      <w:r>
-        <w:rPr>
-          <w:rFonts w:asciiTheme="minorHAnsi" w:hAnsiTheme="minorHAnsi" w:cstheme="minorHAnsi"/>
-          <w:color w:val="000000"/>
-          <w:sz w:val="22"/>
-          <w:szCs w:val="22"/>
-        </w:rPr>
-        <w:t>name</w:t>
-      </w:r>
-      <w:proofErr w:type="spellEnd"/>
-      <w:r>
-        <w:rPr>
-          <w:rFonts w:asciiTheme="minorHAnsi" w:hAnsiTheme="minorHAnsi" w:cstheme="minorHAnsi"/>
-          <w:color w:val="000000"/>
-          <w:sz w:val="22"/>
-          <w:szCs w:val="22"/>
-        </w:rPr>
-        <w:t xml:space="preserve"> </w:t>
-      </w:r>
-      <w:proofErr w:type="spellStart"/>
-      <w:r>
-        <w:rPr>
-          <w:rFonts w:asciiTheme="minorHAnsi" w:hAnsiTheme="minorHAnsi" w:cstheme="minorHAnsi"/>
-          <w:color w:val="000000"/>
-          <w:sz w:val="22"/>
-          <w:szCs w:val="22"/>
-        </w:rPr>
-        <w:t>description</w:t>
-      </w:r>
-      <w:proofErr w:type="spellEnd"/>
-      <w:r>
-        <w:rPr>
-          <w:rFonts w:asciiTheme="minorHAnsi" w:hAnsiTheme="minorHAnsi" w:cstheme="minorHAnsi"/>
-          <w:color w:val="000000"/>
-          <w:sz w:val="22"/>
-          <w:szCs w:val="22"/>
-        </w:rPr>
-        <w:t xml:space="preserve">, agregué el siguiente párrafo que explica en pocas palabras el contenido de mi sitio: </w:t>
-      </w:r>
-      <w:proofErr w:type="gramStart"/>
-      <w:r>
-        <w:rPr>
-          <w:rFonts w:asciiTheme="minorHAnsi" w:hAnsiTheme="minorHAnsi" w:cstheme="minorHAnsi"/>
-          <w:color w:val="000000"/>
-          <w:sz w:val="22"/>
-          <w:szCs w:val="22"/>
-        </w:rPr>
-        <w:t>“</w:t>
-      </w:r>
-      <w:r>
-        <w:rPr>
-          <w:rFonts w:asciiTheme="minorHAnsi" w:hAnsiTheme="minorHAnsi" w:cstheme="minorHAnsi"/>
-          <w:color w:val="000000"/>
-          <w:sz w:val="22"/>
-          <w:szCs w:val="22"/>
-        </w:rPr>
-        <w:t xml:space="preserve"> En</w:t>
-      </w:r>
-      <w:proofErr w:type="gramEnd"/>
-      <w:r>
-        <w:rPr>
-          <w:rFonts w:asciiTheme="minorHAnsi" w:hAnsiTheme="minorHAnsi" w:cstheme="minorHAnsi"/>
-          <w:color w:val="000000"/>
-          <w:sz w:val="22"/>
-          <w:szCs w:val="22"/>
-        </w:rPr>
-        <w:t xml:space="preserve"> Long </w:t>
-      </w:r>
-      <w:proofErr w:type="spellStart"/>
-      <w:r>
-        <w:rPr>
-          <w:rFonts w:asciiTheme="minorHAnsi" w:hAnsiTheme="minorHAnsi" w:cstheme="minorHAnsi"/>
-          <w:color w:val="000000"/>
-          <w:sz w:val="22"/>
-          <w:szCs w:val="22"/>
-        </w:rPr>
-        <w:t>trip</w:t>
-      </w:r>
-      <w:proofErr w:type="spellEnd"/>
-      <w:r>
-        <w:rPr>
-          <w:rFonts w:asciiTheme="minorHAnsi" w:hAnsiTheme="minorHAnsi" w:cstheme="minorHAnsi"/>
-          <w:color w:val="000000"/>
-          <w:sz w:val="22"/>
-          <w:szCs w:val="22"/>
-        </w:rPr>
-        <w:t xml:space="preserve"> nos dedicamos a la realización de experiencias de recreación al aire libre y en contacto con la naturaleza ¡Tenemos distintas propuestas para que puedas pasar momentos increíbles junto a nosotros! Contamos con más de 10 años de trayectoria</w:t>
-      </w:r>
-      <w:r>
-        <w:rPr>
-          <w:rFonts w:asciiTheme="minorHAnsi" w:hAnsiTheme="minorHAnsi" w:cstheme="minorHAnsi"/>
-          <w:color w:val="000000"/>
-          <w:sz w:val="22"/>
-          <w:szCs w:val="22"/>
-        </w:rPr>
-        <w:t>"</w:t>
+        <w:t>: mediante la etiqueta meta name description, agregué el siguiente párrafo que explica en pocas palabras el contenido de mi sitio: “ En Long trip nos dedicamos a la realización de experiencias de recreación al aire libre y en contacto con la naturaleza ¡Tenemos distintas propuestas para que puedas pasar momentos increíbles junto a nosotros! Contamos con más de 10 años de trayectoria"</w:t>
       </w:r>
     </w:p>
     <w:p>
@@ -222,47 +111,7 @@
           <w:sz w:val="22"/>
           <w:szCs w:val="22"/>
         </w:rPr>
-        <w:t xml:space="preserve">: mediante la etiqueta meta </w:t>
-      </w:r>
-      <w:proofErr w:type="spellStart"/>
-      <w:r>
-        <w:rPr>
-          <w:rFonts w:asciiTheme="minorHAnsi" w:hAnsiTheme="minorHAnsi" w:cstheme="minorHAnsi"/>
-          <w:color w:val="000000"/>
-          <w:sz w:val="22"/>
-          <w:szCs w:val="22"/>
-        </w:rPr>
-        <w:t>name</w:t>
-      </w:r>
-      <w:proofErr w:type="spellEnd"/>
-      <w:r>
-        <w:rPr>
-          <w:rFonts w:asciiTheme="minorHAnsi" w:hAnsiTheme="minorHAnsi" w:cstheme="minorHAnsi"/>
-          <w:color w:val="000000"/>
-          <w:sz w:val="22"/>
-          <w:szCs w:val="22"/>
-        </w:rPr>
-        <w:t xml:space="preserve"> </w:t>
-      </w:r>
-      <w:proofErr w:type="spellStart"/>
-      <w:r>
-        <w:rPr>
-          <w:rFonts w:asciiTheme="minorHAnsi" w:hAnsiTheme="minorHAnsi" w:cstheme="minorHAnsi"/>
-          <w:color w:val="000000"/>
-          <w:sz w:val="22"/>
-          <w:szCs w:val="22"/>
-        </w:rPr>
-        <w:t>keywords</w:t>
-      </w:r>
-      <w:proofErr w:type="spellEnd"/>
-      <w:r>
-        <w:rPr>
-          <w:rFonts w:asciiTheme="minorHAnsi" w:hAnsiTheme="minorHAnsi" w:cstheme="minorHAnsi"/>
-          <w:color w:val="000000"/>
-          <w:sz w:val="22"/>
-          <w:szCs w:val="22"/>
-        </w:rPr>
-        <w:t xml:space="preserve">, agregué las palabras clave </w:t>
+        <w:t xml:space="preserve">: mediante la etiqueta meta name keywords, agregué las palabras clave </w:t>
       </w:r>
       <w:r>
         <w:rPr>
@@ -322,107 +171,7 @@
           <w:sz w:val="22"/>
           <w:szCs w:val="22"/>
         </w:rPr>
-        <w:t xml:space="preserve"> “experiencias, aire libre, recreativas, </w:t>
-      </w:r>
-      <w:proofErr w:type="spellStart"/>
-      <w:r>
-        <w:rPr>
-          <w:rFonts w:asciiTheme="minorHAnsi" w:hAnsiTheme="minorHAnsi" w:cstheme="minorHAnsi"/>
-          <w:bCs/>
-          <w:color w:val="000000"/>
-          <w:sz w:val="22"/>
-          <w:szCs w:val="22"/>
-        </w:rPr>
-        <w:t>recreacion</w:t>
-      </w:r>
-      <w:proofErr w:type="spellEnd"/>
-      <w:r>
-        <w:rPr>
-          <w:rFonts w:asciiTheme="minorHAnsi" w:hAnsiTheme="minorHAnsi" w:cstheme="minorHAnsi"/>
-          <w:bCs/>
-          <w:color w:val="000000"/>
-          <w:sz w:val="22"/>
-          <w:szCs w:val="22"/>
-        </w:rPr>
-        <w:t xml:space="preserve">, actividades, zona sur, </w:t>
-      </w:r>
-      <w:proofErr w:type="spellStart"/>
-      <w:proofErr w:type="gramStart"/>
-      <w:r>
-        <w:rPr>
-          <w:rFonts w:asciiTheme="minorHAnsi" w:hAnsiTheme="minorHAnsi" w:cstheme="minorHAnsi"/>
-          <w:bCs/>
-          <w:color w:val="000000"/>
-          <w:sz w:val="22"/>
-          <w:szCs w:val="22"/>
-        </w:rPr>
-        <w:t>burzaco</w:t>
-      </w:r>
-      <w:proofErr w:type="spellEnd"/>
-      <w:r>
-        <w:rPr>
-          <w:rFonts w:asciiTheme="minorHAnsi" w:hAnsiTheme="minorHAnsi" w:cstheme="minorHAnsi"/>
-          <w:bCs/>
-          <w:color w:val="000000"/>
-          <w:sz w:val="22"/>
-          <w:szCs w:val="22"/>
-        </w:rPr>
-        <w:t>,  ministro</w:t>
-      </w:r>
-      <w:proofErr w:type="gramEnd"/>
-      <w:r>
-        <w:rPr>
-          <w:rFonts w:asciiTheme="minorHAnsi" w:hAnsiTheme="minorHAnsi" w:cstheme="minorHAnsi"/>
-          <w:bCs/>
-          <w:color w:val="000000"/>
-          <w:sz w:val="22"/>
-          <w:szCs w:val="22"/>
-        </w:rPr>
-        <w:t xml:space="preserve"> </w:t>
-      </w:r>
-      <w:proofErr w:type="spellStart"/>
-      <w:r>
-        <w:rPr>
-          <w:rFonts w:asciiTheme="minorHAnsi" w:hAnsiTheme="minorHAnsi" w:cstheme="minorHAnsi"/>
-          <w:bCs/>
-          <w:color w:val="000000"/>
-          <w:sz w:val="22"/>
-          <w:szCs w:val="22"/>
-        </w:rPr>
-        <w:t>rivadavia</w:t>
-      </w:r>
-      <w:proofErr w:type="spellEnd"/>
-      <w:r>
-        <w:rPr>
-          <w:rFonts w:asciiTheme="minorHAnsi" w:hAnsiTheme="minorHAnsi" w:cstheme="minorHAnsi"/>
-          <w:bCs/>
-          <w:color w:val="000000"/>
-          <w:sz w:val="22"/>
-          <w:szCs w:val="22"/>
-        </w:rPr>
-        <w:t xml:space="preserve">, campamentos, egresados, cumpleaños, </w:t>
-      </w:r>
-      <w:proofErr w:type="spellStart"/>
-      <w:r>
-        <w:rPr>
-          <w:rFonts w:asciiTheme="minorHAnsi" w:hAnsiTheme="minorHAnsi" w:cstheme="minorHAnsi"/>
-          <w:bCs/>
-          <w:color w:val="000000"/>
-          <w:sz w:val="22"/>
-          <w:szCs w:val="22"/>
-        </w:rPr>
-        <w:t>unica</w:t>
-      </w:r>
-      <w:proofErr w:type="spellEnd"/>
-      <w:r>
-        <w:rPr>
-          <w:rFonts w:asciiTheme="minorHAnsi" w:hAnsiTheme="minorHAnsi" w:cstheme="minorHAnsi"/>
-          <w:bCs/>
-          <w:color w:val="000000"/>
-          <w:sz w:val="22"/>
-          <w:szCs w:val="22"/>
-        </w:rPr>
-        <w:t>, jornadas, estudiantes, estudiantiles, experiencias educativas, experiencias egresados, fogones, acampar, graduados, jornadas para egresados, naturaleza, aventura"</w:t>
+        <w:t xml:space="preserve"> “experiencias, aire libre, recreativas, recreacion, actividades, zona sur, burzaco,  ministro rivadavia, campamentos, egresados, cumpleaños, unica, jornadas, estudiantes, estudiantiles, experiencias educativas, experiencias egresados, fogones, acampar, graduados, jornadas para egresados, naturaleza, aventura"</w:t>
       </w:r>
     </w:p>
     <w:p>
@@ -448,91 +197,7 @@
         <w:rPr>
           <w:rFonts w:cstheme="minorHAnsi"/>
         </w:rPr>
-        <w:t xml:space="preserve">zona </w:t>
-      </w:r>
-      <w:proofErr w:type="gramStart"/>
-      <w:r>
-        <w:rPr>
-          <w:rFonts w:cstheme="minorHAnsi"/>
-        </w:rPr>
-        <w:t>sur,  ministro</w:t>
-      </w:r>
-      <w:proofErr w:type="gramEnd"/>
-      <w:r>
-        <w:rPr>
-          <w:rFonts w:cstheme="minorHAnsi"/>
-        </w:rPr>
-        <w:t xml:space="preserve"> </w:t>
-      </w:r>
-      <w:proofErr w:type="spellStart"/>
-      <w:r>
-        <w:rPr>
-          <w:rFonts w:cstheme="minorHAnsi"/>
-        </w:rPr>
-        <w:t>rivadavia</w:t>
-      </w:r>
-      <w:proofErr w:type="spellEnd"/>
-      <w:r>
-        <w:rPr>
-          <w:rFonts w:cstheme="minorHAnsi"/>
-        </w:rPr>
-        <w:t xml:space="preserve">, don </w:t>
-      </w:r>
-      <w:proofErr w:type="spellStart"/>
-      <w:r>
-        <w:rPr>
-          <w:rFonts w:cstheme="minorHAnsi"/>
-        </w:rPr>
-        <w:t>mario</w:t>
-      </w:r>
-      <w:proofErr w:type="spellEnd"/>
-      <w:r>
-        <w:rPr>
-          <w:rFonts w:cstheme="minorHAnsi"/>
-        </w:rPr>
-        <w:t xml:space="preserve">, predio, granja, emprendimiento, familiar, experiencias, </w:t>
-      </w:r>
-      <w:proofErr w:type="spellStart"/>
-      <w:r>
-        <w:rPr>
-          <w:rFonts w:cstheme="minorHAnsi"/>
-        </w:rPr>
-        <w:t>jovenes</w:t>
-      </w:r>
-      <w:proofErr w:type="spellEnd"/>
-      <w:r>
-        <w:rPr>
-          <w:rFonts w:cstheme="minorHAnsi"/>
-        </w:rPr>
-        <w:t xml:space="preserve">, adolescentes, niños, </w:t>
-      </w:r>
-      <w:proofErr w:type="spellStart"/>
-      <w:r>
-        <w:rPr>
-          <w:rFonts w:cstheme="minorHAnsi"/>
-        </w:rPr>
-        <w:t>hectareas</w:t>
-      </w:r>
-      <w:proofErr w:type="spellEnd"/>
-      <w:r>
-        <w:rPr>
-          <w:rFonts w:cstheme="minorHAnsi"/>
-        </w:rPr>
-        <w:t xml:space="preserve">, arboleda, espacios verdes, servicio, calidad, profesores de </w:t>
-      </w:r>
-      <w:proofErr w:type="spellStart"/>
-      <w:r>
-        <w:rPr>
-          <w:rFonts w:cstheme="minorHAnsi"/>
-        </w:rPr>
-        <w:t>educacion</w:t>
-      </w:r>
-      <w:proofErr w:type="spellEnd"/>
-      <w:r>
-        <w:rPr>
-          <w:rFonts w:cstheme="minorHAnsi"/>
-        </w:rPr>
-        <w:t xml:space="preserve"> física</w:t>
+        <w:t>zona sur,  ministro rivadavia, don mario, predio, granja, emprendimiento, familiar, experiencias, jovenes, adolescentes, niños, hectareas, arboleda, espacios verdes, servicio, calidad, profesores de educacion física</w:t>
       </w:r>
     </w:p>
     <w:p>
@@ -558,91 +223,7 @@
         <w:rPr>
           <w:rFonts w:cstheme="minorHAnsi"/>
         </w:rPr>
-        <w:t xml:space="preserve"> servicios, visita, animales de granja, tractor, tirolesa, aventura, </w:t>
-      </w:r>
-      <w:proofErr w:type="spellStart"/>
-      <w:r>
-        <w:rPr>
-          <w:rFonts w:cstheme="minorHAnsi"/>
-        </w:rPr>
-        <w:t>simulado</w:t>
-      </w:r>
-      <w:proofErr w:type="spellEnd"/>
-      <w:r>
-        <w:rPr>
-          <w:rFonts w:cstheme="minorHAnsi"/>
-        </w:rPr>
-        <w:t xml:space="preserve"> de vuelo, hamaca, </w:t>
-      </w:r>
-      <w:proofErr w:type="gramStart"/>
-      <w:r>
-        <w:rPr>
-          <w:rFonts w:cstheme="minorHAnsi"/>
-        </w:rPr>
-        <w:t>cabalgata ,</w:t>
-      </w:r>
-      <w:proofErr w:type="gramEnd"/>
-      <w:r>
-        <w:rPr>
-          <w:rFonts w:cstheme="minorHAnsi"/>
-        </w:rPr>
-        <w:t xml:space="preserve"> cabalgar, parapente, cancha de futbol, parrillas, experiencias, aire libre, recreativas, </w:t>
-      </w:r>
-      <w:proofErr w:type="spellStart"/>
-      <w:r>
-        <w:rPr>
-          <w:rFonts w:cstheme="minorHAnsi"/>
-        </w:rPr>
-        <w:t>recreacion</w:t>
-      </w:r>
-      <w:proofErr w:type="spellEnd"/>
-      <w:r>
-        <w:rPr>
-          <w:rFonts w:cstheme="minorHAnsi"/>
-        </w:rPr>
-        <w:t xml:space="preserve">, actividades, zona sur, </w:t>
-      </w:r>
-      <w:proofErr w:type="spellStart"/>
-      <w:r>
-        <w:rPr>
-          <w:rFonts w:cstheme="minorHAnsi"/>
-        </w:rPr>
-        <w:t>burzaco</w:t>
-      </w:r>
-      <w:proofErr w:type="spellEnd"/>
-      <w:r>
-        <w:rPr>
-          <w:rFonts w:cstheme="minorHAnsi"/>
-        </w:rPr>
-        <w:t xml:space="preserve">,  ministro </w:t>
-      </w:r>
-      <w:proofErr w:type="spellStart"/>
-      <w:r>
-        <w:rPr>
-          <w:rFonts w:cstheme="minorHAnsi"/>
-        </w:rPr>
-        <w:t>rivadavia</w:t>
-      </w:r>
-      <w:proofErr w:type="spellEnd"/>
-      <w:r>
-        <w:rPr>
-          <w:rFonts w:cstheme="minorHAnsi"/>
-        </w:rPr>
-        <w:t xml:space="preserve">, campamentos, egresados, cumpleaños, </w:t>
-      </w:r>
-      <w:proofErr w:type="spellStart"/>
-      <w:r>
-        <w:rPr>
-          <w:rFonts w:cstheme="minorHAnsi"/>
-        </w:rPr>
-        <w:t>unica</w:t>
-      </w:r>
-      <w:proofErr w:type="spellEnd"/>
-      <w:r>
-        <w:rPr>
-          <w:rFonts w:cstheme="minorHAnsi"/>
-        </w:rPr>
-        <w:t>, jornadas, estudiantes, estudiantiles, experiencias educativas, experiencias egresados, fogones, acampar, graduados, jornadas para egresados, naturaleza</w:t>
+        <w:t xml:space="preserve"> servicios, visita, animales de granja, tractor, tirolesa, aventura, simulado de vuelo, hamaca, cabalgata , cabalgar, parapente, cancha de futbol, parrillas, experiencias, aire libre, recreativas, recreacion, actividades, zona sur, burzaco,  ministro rivadavia, campamentos, egresados, cumpleaños, unica, jornadas, estudiantes, estudiantiles, experiencias educativas, experiencias egresados, fogones, acampar, graduados, jornadas para egresados, naturaleza</w:t>
       </w:r>
     </w:p>
     <w:p>
@@ -668,49 +249,7 @@
         <w:rPr>
           <w:rFonts w:cstheme="minorHAnsi"/>
         </w:rPr>
-        <w:t xml:space="preserve"> zona </w:t>
-      </w:r>
-      <w:proofErr w:type="gramStart"/>
-      <w:r>
-        <w:rPr>
-          <w:rFonts w:cstheme="minorHAnsi"/>
-        </w:rPr>
-        <w:t>sur,  ministro</w:t>
-      </w:r>
-      <w:proofErr w:type="gramEnd"/>
-      <w:r>
-        <w:rPr>
-          <w:rFonts w:cstheme="minorHAnsi"/>
-        </w:rPr>
-        <w:t xml:space="preserve"> </w:t>
-      </w:r>
-      <w:proofErr w:type="spellStart"/>
-      <w:r>
-        <w:rPr>
-          <w:rFonts w:cstheme="minorHAnsi"/>
-        </w:rPr>
-        <w:t>rivadavia</w:t>
-      </w:r>
-      <w:proofErr w:type="spellEnd"/>
-      <w:r>
-        <w:rPr>
-          <w:rFonts w:cstheme="minorHAnsi"/>
-        </w:rPr>
-        <w:t xml:space="preserve">, don </w:t>
-      </w:r>
-      <w:proofErr w:type="spellStart"/>
-      <w:r>
-        <w:rPr>
-          <w:rFonts w:cstheme="minorHAnsi"/>
-        </w:rPr>
-        <w:t>mario</w:t>
-      </w:r>
-      <w:proofErr w:type="spellEnd"/>
-      <w:r>
-        <w:rPr>
-          <w:rFonts w:cstheme="minorHAnsi"/>
-        </w:rPr>
-        <w:t>, predio, granja, consultas, ubicación</w:t>
+        <w:t xml:space="preserve"> zona sur,  ministro rivadavia, don mario, predio, granja, consultas, ubicación</w:t>
       </w:r>
     </w:p>
     <w:p>
@@ -737,85 +276,7 @@
         <w:rPr>
           <w:rFonts w:cstheme="minorHAnsi"/>
         </w:rPr>
-        <w:t xml:space="preserve"> experiencias, aire libre, recreativas, </w:t>
-      </w:r>
-      <w:proofErr w:type="spellStart"/>
-      <w:r>
-        <w:rPr>
-          <w:rFonts w:cstheme="minorHAnsi"/>
-        </w:rPr>
-        <w:t>recreacion</w:t>
-      </w:r>
-      <w:proofErr w:type="spellEnd"/>
-      <w:r>
-        <w:rPr>
-          <w:rFonts w:cstheme="minorHAnsi"/>
-        </w:rPr>
-        <w:t xml:space="preserve">, actividades, zona sur, </w:t>
-      </w:r>
-      <w:proofErr w:type="spellStart"/>
-      <w:proofErr w:type="gramStart"/>
-      <w:r>
-        <w:rPr>
-          <w:rFonts w:cstheme="minorHAnsi"/>
-        </w:rPr>
-        <w:t>burzaco</w:t>
-      </w:r>
-      <w:proofErr w:type="spellEnd"/>
-      <w:r>
-        <w:rPr>
-          <w:rFonts w:cstheme="minorHAnsi"/>
-        </w:rPr>
-        <w:t>,  ministro</w:t>
-      </w:r>
-      <w:proofErr w:type="gramEnd"/>
-      <w:r>
-        <w:rPr>
-          <w:rFonts w:cstheme="minorHAnsi"/>
-        </w:rPr>
-        <w:t xml:space="preserve"> </w:t>
-      </w:r>
-      <w:proofErr w:type="spellStart"/>
-      <w:r>
-        <w:rPr>
-          <w:rFonts w:cstheme="minorHAnsi"/>
-        </w:rPr>
-        <w:t>rivadavia</w:t>
-      </w:r>
-      <w:proofErr w:type="spellEnd"/>
-      <w:r>
-        <w:rPr>
-          <w:rFonts w:cstheme="minorHAnsi"/>
-        </w:rPr>
-        <w:t xml:space="preserve">, campamentos, egresados, cumpleaños, </w:t>
-      </w:r>
-      <w:proofErr w:type="spellStart"/>
-      <w:r>
-        <w:rPr>
-          <w:rFonts w:cstheme="minorHAnsi"/>
-        </w:rPr>
-        <w:t>unica</w:t>
-      </w:r>
-      <w:proofErr w:type="spellEnd"/>
-      <w:r>
-        <w:rPr>
-          <w:rFonts w:cstheme="minorHAnsi"/>
-        </w:rPr>
-        <w:t xml:space="preserve">, jornadas, estudiantes, estudiantiles, experiencias educativas, experiencias egresados, fogones, acampar, graduados, </w:t>
-      </w:r>
-      <w:proofErr w:type="spellStart"/>
-      <w:r>
-        <w:rPr>
-          <w:rFonts w:cstheme="minorHAnsi"/>
-        </w:rPr>
-        <w:t>paintball,pileta</w:t>
-      </w:r>
-      <w:proofErr w:type="spellEnd"/>
-      <w:r>
-        <w:rPr>
-          <w:rFonts w:cstheme="minorHAnsi"/>
-        </w:rPr>
-        <w:t>, animales de granja</w:t>
+        <w:t xml:space="preserve"> experiencias, aire libre, recreativas, recreacion, actividades, zona sur, burzaco,  ministro rivadavia, campamentos, egresados, cumpleaños, unica, jornadas, estudiantes, estudiantiles, experiencias educativas, experiencias egresados, fogones, acampar, graduados, paintball,pileta, animales de granja</w:t>
       </w:r>
     </w:p>
     <w:p>
@@ -838,21 +299,7 @@
         <w:rPr>
           <w:rFonts w:cstheme="minorHAnsi"/>
         </w:rPr>
-        <w:t xml:space="preserve"> cambié los &lt;p&gt; por H</w:t>
-      </w:r>
-      <w:proofErr w:type="gramStart"/>
-      <w:r>
-        <w:rPr>
-          <w:rFonts w:cstheme="minorHAnsi"/>
-        </w:rPr>
-        <w:t>2 ,</w:t>
-      </w:r>
-      <w:proofErr w:type="gramEnd"/>
-      <w:r>
-        <w:rPr>
-          <w:rFonts w:cstheme="minorHAnsi"/>
-        </w:rPr>
-        <w:t xml:space="preserve"> los h3 por h2 y los h5 por h3 (ya que en principio había puesto los h5 solo por el aspecto aunque su contenido era importante)</w:t>
+        <w:t xml:space="preserve"> cambié los &lt;p&gt; por H2 , los h3 por h2 y los h5 por h3 (ya que en principio había puesto los h5 solo por el aspecto aunque su contenido era importante)</w:t>
       </w:r>
     </w:p>
     <w:p>
@@ -871,6 +318,8 @@
           <w:rFonts w:cstheme="minorHAnsi"/>
         </w:rPr>
       </w:pPr>
+    </w:p>
+    <w:p>
       <w:bookmarkStart w:id="0" w:name="_GoBack"/>
       <w:bookmarkEnd w:id="0"/>
     </w:p>

</xml_diff>